<commit_message>
More Training Protocol Updates
</commit_message>
<xml_diff>
--- a/TrainingDocuments/REDCap Training Protocol.docx
+++ b/TrainingDocuments/REDCap Training Protocol.docx
@@ -5,57 +5,61 @@
     <w:p>
       <w:pPr>
         <w:spacing w:after="0" w:line="240" w:lineRule="auto"/>
-      </w:pPr>
-      <w:r>
-        <w:t>REDCap Training Protocol</w:t>
-      </w:r>
-    </w:p>
-    <w:p>
-      <w:pPr>
-        <w:spacing w:after="0" w:line="240" w:lineRule="auto"/>
-      </w:pPr>
-    </w:p>
-    <w:p>
-      <w:pPr>
-        <w:spacing w:after="0" w:line="240" w:lineRule="auto"/>
-      </w:pPr>
-      <w:r>
-        <w:t>Who:</w:t>
-      </w:r>
-    </w:p>
-    <w:p>
-      <w:pPr>
-        <w:spacing w:after="0" w:line="240" w:lineRule="auto"/>
-      </w:pPr>
-      <w:r>
-        <w:t>All research team members must attend a REDCap training session and pass a REDCap test</w:t>
-      </w:r>
-    </w:p>
-    <w:p>
-      <w:pPr>
-        <w:spacing w:after="0" w:line="240" w:lineRule="auto"/>
-      </w:pPr>
-    </w:p>
-    <w:p>
-      <w:pPr>
-        <w:spacing w:after="0" w:line="240" w:lineRule="auto"/>
-      </w:pPr>
-      <w:r>
-        <w:t xml:space="preserve">Help sessions:  </w:t>
-      </w:r>
-    </w:p>
-    <w:p>
-      <w:pPr>
-        <w:spacing w:after="0" w:line="240" w:lineRule="auto"/>
-      </w:pPr>
-    </w:p>
-    <w:p>
-      <w:pPr>
-        <w:spacing w:after="0" w:line="240" w:lineRule="auto"/>
-      </w:pPr>
-      <w:r>
-        <w:t>Help sessions are designed for REDCap users to come and ask specific questions regarding their current projects.  These sessions are informal and users can come and go as needed.  Users must have attended a REDCap training session prior to utilizing the help sessions.</w:t>
-      </w:r>
+        <w:rPr>
+          <w:b/>
+        </w:rPr>
+      </w:pPr>
+      <w:r>
+        <w:rPr>
+          <w:b/>
+        </w:rPr>
+        <w:t>REDCap Training</w:t>
+      </w:r>
+    </w:p>
+    <w:p>
+      <w:pPr>
+        <w:spacing w:after="0" w:line="240" w:lineRule="auto"/>
+      </w:pPr>
+    </w:p>
+    <w:p>
+      <w:pPr>
+        <w:spacing w:after="0" w:line="240" w:lineRule="auto"/>
+      </w:pPr>
+      <w:r>
+        <w:t xml:space="preserve">All research team members </w:t>
+      </w:r>
+      <w:r>
+        <w:t xml:space="preserve">who will be using REDCap </w:t>
+      </w:r>
+      <w:r>
+        <w:t xml:space="preserve">must attend </w:t>
+      </w:r>
+      <w:r>
+        <w:t xml:space="preserve">one of the </w:t>
+      </w:r>
+      <w:r>
+        <w:t>REDCap training session</w:t>
+      </w:r>
+      <w:r>
+        <w:t>s</w:t>
+      </w:r>
+      <w:r>
+        <w:t xml:space="preserve"> and pass </w:t>
+      </w:r>
+      <w:r>
+        <w:t xml:space="preserve">the accompanying </w:t>
+      </w:r>
+      <w:r>
+        <w:t>REDCap test</w:t>
+      </w:r>
+      <w:r>
+        <w:t>.</w:t>
+      </w:r>
+    </w:p>
+    <w:p>
+      <w:pPr>
+        <w:spacing w:after="0" w:line="240" w:lineRule="auto"/>
+      </w:pPr>
     </w:p>
     <w:p>
       <w:pPr>
@@ -75,6 +79,24 @@
         </w:rPr>
         <w:t>REDCap 101</w:t>
       </w:r>
+      <w:r>
+        <w:rPr>
+          <w:b/>
+        </w:rPr>
+        <w:t xml:space="preserve"> (</w:t>
+      </w:r>
+      <w:r>
+        <w:rPr>
+          <w:b/>
+        </w:rPr>
+        <w:t xml:space="preserve">Monthly: </w:t>
+      </w:r>
+      <w:r>
+        <w:rPr>
+          <w:b/>
+        </w:rPr>
+        <w:t>2 hours)</w:t>
+      </w:r>
     </w:p>
     <w:p>
       <w:pPr>
@@ -96,6 +118,11 @@
     </w:p>
     <w:p>
       <w:pPr>
+        <w:pStyle w:val="ListParagraph"/>
+        <w:numPr>
+          <w:ilvl w:val="0"/>
+          <w:numId w:val="1"/>
+        </w:numPr>
         <w:spacing w:after="0" w:line="240" w:lineRule="auto"/>
       </w:pPr>
       <w:r>
@@ -104,6 +131,11 @@
     </w:p>
     <w:p>
       <w:pPr>
+        <w:pStyle w:val="ListParagraph"/>
+        <w:numPr>
+          <w:ilvl w:val="0"/>
+          <w:numId w:val="1"/>
+        </w:numPr>
         <w:spacing w:after="0" w:line="240" w:lineRule="auto"/>
       </w:pPr>
       <w:r>
@@ -112,6 +144,11 @@
     </w:p>
     <w:p>
       <w:pPr>
+        <w:pStyle w:val="ListParagraph"/>
+        <w:numPr>
+          <w:ilvl w:val="0"/>
+          <w:numId w:val="1"/>
+        </w:numPr>
         <w:spacing w:after="0" w:line="240" w:lineRule="auto"/>
       </w:pPr>
       <w:r>
@@ -120,6 +157,11 @@
     </w:p>
     <w:p>
       <w:pPr>
+        <w:pStyle w:val="ListParagraph"/>
+        <w:numPr>
+          <w:ilvl w:val="0"/>
+          <w:numId w:val="1"/>
+        </w:numPr>
         <w:spacing w:after="0" w:line="240" w:lineRule="auto"/>
       </w:pPr>
       <w:r>
@@ -128,6 +170,11 @@
     </w:p>
     <w:p>
       <w:pPr>
+        <w:pStyle w:val="ListParagraph"/>
+        <w:numPr>
+          <w:ilvl w:val="0"/>
+          <w:numId w:val="1"/>
+        </w:numPr>
         <w:spacing w:after="0" w:line="240" w:lineRule="auto"/>
       </w:pPr>
       <w:r>
@@ -136,6 +183,11 @@
     </w:p>
     <w:p>
       <w:pPr>
+        <w:pStyle w:val="ListParagraph"/>
+        <w:numPr>
+          <w:ilvl w:val="0"/>
+          <w:numId w:val="1"/>
+        </w:numPr>
         <w:spacing w:after="0" w:line="240" w:lineRule="auto"/>
       </w:pPr>
       <w:r>
@@ -144,6 +196,11 @@
     </w:p>
     <w:p>
       <w:pPr>
+        <w:pStyle w:val="ListParagraph"/>
+        <w:numPr>
+          <w:ilvl w:val="0"/>
+          <w:numId w:val="1"/>
+        </w:numPr>
         <w:spacing w:after="0" w:line="240" w:lineRule="auto"/>
       </w:pPr>
       <w:r>
@@ -152,6 +209,11 @@
     </w:p>
     <w:p>
       <w:pPr>
+        <w:pStyle w:val="ListParagraph"/>
+        <w:numPr>
+          <w:ilvl w:val="0"/>
+          <w:numId w:val="1"/>
+        </w:numPr>
         <w:spacing w:after="0" w:line="240" w:lineRule="auto"/>
       </w:pPr>
       <w:r>
@@ -160,6 +222,11 @@
     </w:p>
     <w:p>
       <w:pPr>
+        <w:pStyle w:val="ListParagraph"/>
+        <w:numPr>
+          <w:ilvl w:val="0"/>
+          <w:numId w:val="1"/>
+        </w:numPr>
         <w:spacing w:after="0" w:line="240" w:lineRule="auto"/>
       </w:pPr>
       <w:r>
@@ -181,6 +248,24 @@
         </w:rPr>
         <w:t>REDCap 201</w:t>
       </w:r>
+      <w:r>
+        <w:rPr>
+          <w:b/>
+        </w:rPr>
+        <w:t xml:space="preserve"> (</w:t>
+      </w:r>
+      <w:r>
+        <w:rPr>
+          <w:b/>
+        </w:rPr>
+        <w:t xml:space="preserve">Monthly: </w:t>
+      </w:r>
+      <w:r>
+        <w:rPr>
+          <w:b/>
+        </w:rPr>
+        <w:t>2 hours)</w:t>
+      </w:r>
     </w:p>
     <w:p>
       <w:pPr>
@@ -202,6 +287,11 @@
     </w:p>
     <w:p>
       <w:pPr>
+        <w:pStyle w:val="ListParagraph"/>
+        <w:numPr>
+          <w:ilvl w:val="0"/>
+          <w:numId w:val="2"/>
+        </w:numPr>
         <w:spacing w:after="0" w:line="240" w:lineRule="auto"/>
       </w:pPr>
       <w:r>
@@ -210,6 +300,11 @@
     </w:p>
     <w:p>
       <w:pPr>
+        <w:pStyle w:val="ListParagraph"/>
+        <w:numPr>
+          <w:ilvl w:val="0"/>
+          <w:numId w:val="2"/>
+        </w:numPr>
         <w:spacing w:after="0" w:line="240" w:lineRule="auto"/>
       </w:pPr>
       <w:r>
@@ -218,6 +313,11 @@
     </w:p>
     <w:p>
       <w:pPr>
+        <w:pStyle w:val="ListParagraph"/>
+        <w:numPr>
+          <w:ilvl w:val="0"/>
+          <w:numId w:val="2"/>
+        </w:numPr>
         <w:spacing w:after="0" w:line="240" w:lineRule="auto"/>
       </w:pPr>
       <w:r>
@@ -226,6 +326,11 @@
     </w:p>
     <w:p>
       <w:pPr>
+        <w:pStyle w:val="ListParagraph"/>
+        <w:numPr>
+          <w:ilvl w:val="0"/>
+          <w:numId w:val="2"/>
+        </w:numPr>
         <w:spacing w:after="0" w:line="240" w:lineRule="auto"/>
       </w:pPr>
       <w:r>
@@ -234,6 +339,11 @@
     </w:p>
     <w:p>
       <w:pPr>
+        <w:pStyle w:val="ListParagraph"/>
+        <w:numPr>
+          <w:ilvl w:val="0"/>
+          <w:numId w:val="2"/>
+        </w:numPr>
         <w:spacing w:after="0" w:line="240" w:lineRule="auto"/>
       </w:pPr>
       <w:r>
@@ -242,6 +352,11 @@
     </w:p>
     <w:p>
       <w:pPr>
+        <w:pStyle w:val="ListParagraph"/>
+        <w:numPr>
+          <w:ilvl w:val="0"/>
+          <w:numId w:val="2"/>
+        </w:numPr>
         <w:spacing w:after="0" w:line="240" w:lineRule="auto"/>
       </w:pPr>
       <w:r>
@@ -250,6 +365,11 @@
     </w:p>
     <w:p>
       <w:pPr>
+        <w:pStyle w:val="ListParagraph"/>
+        <w:numPr>
+          <w:ilvl w:val="0"/>
+          <w:numId w:val="2"/>
+        </w:numPr>
         <w:spacing w:after="0" w:line="240" w:lineRule="auto"/>
       </w:pPr>
       <w:r>
@@ -258,6 +378,11 @@
     </w:p>
     <w:p>
       <w:pPr>
+        <w:pStyle w:val="ListParagraph"/>
+        <w:numPr>
+          <w:ilvl w:val="0"/>
+          <w:numId w:val="2"/>
+        </w:numPr>
         <w:spacing w:after="0" w:line="240" w:lineRule="auto"/>
       </w:pPr>
       <w:r>
@@ -266,6 +391,11 @@
     </w:p>
     <w:p>
       <w:pPr>
+        <w:pStyle w:val="ListParagraph"/>
+        <w:numPr>
+          <w:ilvl w:val="0"/>
+          <w:numId w:val="2"/>
+        </w:numPr>
         <w:spacing w:after="0" w:line="240" w:lineRule="auto"/>
       </w:pPr>
       <w:r>
@@ -274,6 +404,11 @@
     </w:p>
     <w:p>
       <w:pPr>
+        <w:pStyle w:val="ListParagraph"/>
+        <w:numPr>
+          <w:ilvl w:val="0"/>
+          <w:numId w:val="2"/>
+        </w:numPr>
         <w:spacing w:after="0" w:line="240" w:lineRule="auto"/>
       </w:pPr>
       <w:r>
@@ -282,6 +417,11 @@
     </w:p>
     <w:p>
       <w:pPr>
+        <w:pStyle w:val="ListParagraph"/>
+        <w:numPr>
+          <w:ilvl w:val="0"/>
+          <w:numId w:val="2"/>
+        </w:numPr>
         <w:spacing w:after="0" w:line="240" w:lineRule="auto"/>
       </w:pPr>
       <w:r>
@@ -290,6 +430,11 @@
     </w:p>
     <w:p>
       <w:pPr>
+        <w:pStyle w:val="ListParagraph"/>
+        <w:numPr>
+          <w:ilvl w:val="0"/>
+          <w:numId w:val="2"/>
+        </w:numPr>
         <w:spacing w:after="0" w:line="240" w:lineRule="auto"/>
       </w:pPr>
       <w:r>
@@ -300,6 +445,123 @@
       <w:pPr>
         <w:spacing w:after="0" w:line="240" w:lineRule="auto"/>
       </w:pPr>
+    </w:p>
+    <w:p>
+      <w:pPr>
+        <w:spacing w:after="0" w:line="240" w:lineRule="auto"/>
+      </w:pPr>
+      <w:r>
+        <w:rPr>
+          <w:b/>
+        </w:rPr>
+        <w:t>REDCap 301</w:t>
+      </w:r>
+      <w:r>
+        <w:rPr>
+          <w:b/>
+        </w:rPr>
+        <w:t xml:space="preserve"> (</w:t>
+      </w:r>
+      <w:r>
+        <w:rPr>
+          <w:b/>
+        </w:rPr>
+        <w:t xml:space="preserve">As needed: </w:t>
+      </w:r>
+      <w:r>
+        <w:rPr>
+          <w:b/>
+        </w:rPr>
+        <w:t>2 hours)</w:t>
+      </w:r>
+    </w:p>
+    <w:p>
+      <w:pPr>
+        <w:spacing w:after="0" w:line="240" w:lineRule="auto"/>
+      </w:pPr>
+    </w:p>
+    <w:p>
+      <w:pPr>
+        <w:spacing w:after="0" w:line="240" w:lineRule="auto"/>
+      </w:pPr>
+      <w:r>
+        <w:t>The 301 course is the capstone course for a REDCap user.  The audience for this class is for advanced users who have experience in bioinformatics and programming.  The course content will include:</w:t>
+      </w:r>
+    </w:p>
+    <w:p>
+      <w:pPr>
+        <w:spacing w:after="0" w:line="240" w:lineRule="auto"/>
+      </w:pPr>
+    </w:p>
+    <w:p>
+      <w:pPr>
+        <w:pStyle w:val="ListParagraph"/>
+        <w:numPr>
+          <w:ilvl w:val="0"/>
+          <w:numId w:val="3"/>
+        </w:numPr>
+        <w:spacing w:after="0" w:line="240" w:lineRule="auto"/>
+      </w:pPr>
+      <w:r>
+        <w:t xml:space="preserve">Data Import </w:t>
+      </w:r>
+    </w:p>
+    <w:p>
+      <w:pPr>
+        <w:pStyle w:val="ListParagraph"/>
+        <w:numPr>
+          <w:ilvl w:val="0"/>
+          <w:numId w:val="3"/>
+        </w:numPr>
+        <w:spacing w:after="0" w:line="240" w:lineRule="auto"/>
+      </w:pPr>
+      <w:r>
+        <w:t>Project Customizaton using HTML</w:t>
+      </w:r>
+    </w:p>
+    <w:p>
+      <w:pPr>
+        <w:pStyle w:val="ListParagraph"/>
+        <w:numPr>
+          <w:ilvl w:val="0"/>
+          <w:numId w:val="3"/>
+        </w:numPr>
+        <w:spacing w:after="0" w:line="240" w:lineRule="auto"/>
+      </w:pPr>
+      <w:r>
+        <w:t>Use of the API</w:t>
+      </w:r>
+    </w:p>
+    <w:p>
+      <w:pPr>
+        <w:pStyle w:val="ListParagraph"/>
+        <w:numPr>
+          <w:ilvl w:val="0"/>
+          <w:numId w:val="3"/>
+        </w:numPr>
+        <w:spacing w:after="0" w:line="240" w:lineRule="auto"/>
+      </w:pPr>
+      <w:r>
+        <w:t>Discussion on REDCap Plugins</w:t>
+      </w:r>
+    </w:p>
+    <w:p>
+      <w:pPr>
+        <w:spacing w:after="0" w:line="240" w:lineRule="auto"/>
+      </w:pPr>
+    </w:p>
+    <w:p>
+      <w:pPr>
+        <w:rPr>
+          <w:b/>
+        </w:rPr>
+      </w:pPr>
+      <w:r>
+        <w:rPr>
+          <w:b/>
+        </w:rPr>
+        <w:br w:type="page"/>
+      </w:r>
     </w:p>
     <w:p>
       <w:pPr>
@@ -307,15 +569,447 @@
       </w:pPr>
       <w:bookmarkStart w:id="0" w:name="_GoBack"/>
       <w:bookmarkEnd w:id="0"/>
+      <w:r>
+        <w:rPr>
+          <w:b/>
+        </w:rPr>
+        <w:lastRenderedPageBreak/>
+        <w:t>REDCap Help Session</w:t>
+      </w:r>
+      <w:r>
+        <w:t xml:space="preserve"> </w:t>
+      </w:r>
+      <w:r>
+        <w:rPr>
+          <w:b/>
+        </w:rPr>
+        <w:t>(</w:t>
+      </w:r>
+      <w:r>
+        <w:rPr>
+          <w:b/>
+        </w:rPr>
+        <w:t xml:space="preserve">Weekly: </w:t>
+      </w:r>
+      <w:r>
+        <w:rPr>
+          <w:b/>
+        </w:rPr>
+        <w:t>2 hours)</w:t>
+      </w:r>
+    </w:p>
+    <w:p>
+      <w:pPr>
+        <w:spacing w:after="0" w:line="240" w:lineRule="auto"/>
+      </w:pPr>
+    </w:p>
+    <w:p>
+      <w:pPr>
+        <w:spacing w:after="0" w:line="240" w:lineRule="auto"/>
+      </w:pPr>
+      <w:r>
+        <w:t>The REDCap Help Session is an open format environment where REDCap users can and ask specific project-related questions.  Attendees must have attended at least one of the REDCap classes prior to coming to the help se</w:t>
+      </w:r>
+      <w:r>
+        <w:t>ssion.</w:t>
+      </w:r>
+    </w:p>
+    <w:p>
+      <w:pPr>
+        <w:spacing w:after="0" w:line="240" w:lineRule="auto"/>
+      </w:pPr>
+    </w:p>
+    <w:p>
+      <w:pPr>
+        <w:spacing w:after="0" w:line="240" w:lineRule="auto"/>
+        <w:rPr>
+          <w:b/>
+        </w:rPr>
+      </w:pPr>
+      <w:r>
+        <w:rPr>
+          <w:b/>
+        </w:rPr>
+        <w:t>REDCap Training Manuals</w:t>
+      </w:r>
+    </w:p>
+    <w:p>
+      <w:pPr>
+        <w:spacing w:after="0" w:line="240" w:lineRule="auto"/>
+        <w:rPr>
+          <w:b/>
+        </w:rPr>
+      </w:pPr>
+    </w:p>
+    <w:p>
+      <w:pPr>
+        <w:spacing w:after="0" w:line="240" w:lineRule="auto"/>
+      </w:pPr>
+      <w:r>
+        <w:t>The REDCap 101, 201, and 301 courses will have training manuals posted on the REDCap homepage.  These manuals will include the content for their respective courses.</w:t>
+      </w:r>
     </w:p>
     <w:sectPr>
       <w:pgSz w:w="12240" w:h="15840"/>
-      <w:pgMar w:top="1440" w:right="1440" w:bottom="1440" w:left="1440" w:header="720" w:footer="720" w:gutter="0"/>
+      <w:pgMar w:top="720" w:right="720" w:bottom="720" w:left="720" w:header="720" w:footer="720" w:gutter="0"/>
       <w:cols w:space="720"/>
       <w:docGrid w:linePitch="360"/>
     </w:sectPr>
   </w:body>
 </w:document>
+</file>
+
+<file path=word/numbering.xml><?xml version="1.0" encoding="utf-8"?>
+<w:numbering xmlns:wpc="http://schemas.microsoft.com/office/word/2010/wordprocessingCanvas" xmlns:mc="http://schemas.openxmlformats.org/markup-compatibility/2006" xmlns:o="urn:schemas-microsoft-com:office:office" xmlns:r="http://schemas.openxmlformats.org/officeDocument/2006/relationships" xmlns:m="http://schemas.openxmlformats.org/officeDocument/2006/math" xmlns:v="urn:schemas-microsoft-com:vml" xmlns:wp14="http://schemas.microsoft.com/office/word/2010/wordprocessingDrawing" xmlns:wp="http://schemas.openxmlformats.org/drawingml/2006/wordprocessingDrawing" xmlns:w10="urn:schemas-microsoft-com:office:word" xmlns:w="http://schemas.openxmlformats.org/wordprocessingml/2006/main" xmlns:w14="http://schemas.microsoft.com/office/word/2010/wordml" xmlns:wpg="http://schemas.microsoft.com/office/word/2010/wordprocessingGroup" xmlns:wpi="http://schemas.microsoft.com/office/word/2010/wordprocessingInk" xmlns:wne="http://schemas.microsoft.com/office/word/2006/wordml" xmlns:wps="http://schemas.microsoft.com/office/word/2010/wordprocessingShape" mc:Ignorable="w14 wp14">
+  <w:abstractNum w:abstractNumId="0">
+    <w:nsid w:val="1C867E0C"/>
+    <w:multiLevelType w:val="hybridMultilevel"/>
+    <w:tmpl w:val="AC0E07EA"/>
+    <w:lvl w:ilvl="0" w:tplc="04090001">
+      <w:start w:val="1"/>
+      <w:numFmt w:val="bullet"/>
+      <w:lvlText w:val=""/>
+      <w:lvlJc w:val="left"/>
+      <w:pPr>
+        <w:ind w:left="720" w:hanging="360"/>
+      </w:pPr>
+      <w:rPr>
+        <w:rFonts w:ascii="Symbol" w:hAnsi="Symbol" w:hint="default"/>
+      </w:rPr>
+    </w:lvl>
+    <w:lvl w:ilvl="1" w:tplc="04090003" w:tentative="1">
+      <w:start w:val="1"/>
+      <w:numFmt w:val="bullet"/>
+      <w:lvlText w:val="o"/>
+      <w:lvlJc w:val="left"/>
+      <w:pPr>
+        <w:ind w:left="1440" w:hanging="360"/>
+      </w:pPr>
+      <w:rPr>
+        <w:rFonts w:ascii="Courier New" w:hAnsi="Courier New" w:cs="Courier New" w:hint="default"/>
+      </w:rPr>
+    </w:lvl>
+    <w:lvl w:ilvl="2" w:tplc="04090005" w:tentative="1">
+      <w:start w:val="1"/>
+      <w:numFmt w:val="bullet"/>
+      <w:lvlText w:val=""/>
+      <w:lvlJc w:val="left"/>
+      <w:pPr>
+        <w:ind w:left="2160" w:hanging="360"/>
+      </w:pPr>
+      <w:rPr>
+        <w:rFonts w:ascii="Wingdings" w:hAnsi="Wingdings" w:hint="default"/>
+      </w:rPr>
+    </w:lvl>
+    <w:lvl w:ilvl="3" w:tplc="04090001" w:tentative="1">
+      <w:start w:val="1"/>
+      <w:numFmt w:val="bullet"/>
+      <w:lvlText w:val=""/>
+      <w:lvlJc w:val="left"/>
+      <w:pPr>
+        <w:ind w:left="2880" w:hanging="360"/>
+      </w:pPr>
+      <w:rPr>
+        <w:rFonts w:ascii="Symbol" w:hAnsi="Symbol" w:hint="default"/>
+      </w:rPr>
+    </w:lvl>
+    <w:lvl w:ilvl="4" w:tplc="04090003" w:tentative="1">
+      <w:start w:val="1"/>
+      <w:numFmt w:val="bullet"/>
+      <w:lvlText w:val="o"/>
+      <w:lvlJc w:val="left"/>
+      <w:pPr>
+        <w:ind w:left="3600" w:hanging="360"/>
+      </w:pPr>
+      <w:rPr>
+        <w:rFonts w:ascii="Courier New" w:hAnsi="Courier New" w:cs="Courier New" w:hint="default"/>
+      </w:rPr>
+    </w:lvl>
+    <w:lvl w:ilvl="5" w:tplc="04090005" w:tentative="1">
+      <w:start w:val="1"/>
+      <w:numFmt w:val="bullet"/>
+      <w:lvlText w:val=""/>
+      <w:lvlJc w:val="left"/>
+      <w:pPr>
+        <w:ind w:left="4320" w:hanging="360"/>
+      </w:pPr>
+      <w:rPr>
+        <w:rFonts w:ascii="Wingdings" w:hAnsi="Wingdings" w:hint="default"/>
+      </w:rPr>
+    </w:lvl>
+    <w:lvl w:ilvl="6" w:tplc="04090001" w:tentative="1">
+      <w:start w:val="1"/>
+      <w:numFmt w:val="bullet"/>
+      <w:lvlText w:val=""/>
+      <w:lvlJc w:val="left"/>
+      <w:pPr>
+        <w:ind w:left="5040" w:hanging="360"/>
+      </w:pPr>
+      <w:rPr>
+        <w:rFonts w:ascii="Symbol" w:hAnsi="Symbol" w:hint="default"/>
+      </w:rPr>
+    </w:lvl>
+    <w:lvl w:ilvl="7" w:tplc="04090003" w:tentative="1">
+      <w:start w:val="1"/>
+      <w:numFmt w:val="bullet"/>
+      <w:lvlText w:val="o"/>
+      <w:lvlJc w:val="left"/>
+      <w:pPr>
+        <w:ind w:left="5760" w:hanging="360"/>
+      </w:pPr>
+      <w:rPr>
+        <w:rFonts w:ascii="Courier New" w:hAnsi="Courier New" w:cs="Courier New" w:hint="default"/>
+      </w:rPr>
+    </w:lvl>
+    <w:lvl w:ilvl="8" w:tplc="04090005" w:tentative="1">
+      <w:start w:val="1"/>
+      <w:numFmt w:val="bullet"/>
+      <w:lvlText w:val=""/>
+      <w:lvlJc w:val="left"/>
+      <w:pPr>
+        <w:ind w:left="6480" w:hanging="360"/>
+      </w:pPr>
+      <w:rPr>
+        <w:rFonts w:ascii="Wingdings" w:hAnsi="Wingdings" w:hint="default"/>
+      </w:rPr>
+    </w:lvl>
+  </w:abstractNum>
+  <w:abstractNum w:abstractNumId="1">
+    <w:nsid w:val="3FFD002E"/>
+    <w:multiLevelType w:val="hybridMultilevel"/>
+    <w:tmpl w:val="096491E2"/>
+    <w:lvl w:ilvl="0" w:tplc="04090001">
+      <w:start w:val="1"/>
+      <w:numFmt w:val="bullet"/>
+      <w:lvlText w:val=""/>
+      <w:lvlJc w:val="left"/>
+      <w:pPr>
+        <w:ind w:left="720" w:hanging="360"/>
+      </w:pPr>
+      <w:rPr>
+        <w:rFonts w:ascii="Symbol" w:hAnsi="Symbol" w:hint="default"/>
+      </w:rPr>
+    </w:lvl>
+    <w:lvl w:ilvl="1" w:tplc="04090003" w:tentative="1">
+      <w:start w:val="1"/>
+      <w:numFmt w:val="bullet"/>
+      <w:lvlText w:val="o"/>
+      <w:lvlJc w:val="left"/>
+      <w:pPr>
+        <w:ind w:left="1440" w:hanging="360"/>
+      </w:pPr>
+      <w:rPr>
+        <w:rFonts w:ascii="Courier New" w:hAnsi="Courier New" w:cs="Courier New" w:hint="default"/>
+      </w:rPr>
+    </w:lvl>
+    <w:lvl w:ilvl="2" w:tplc="04090005" w:tentative="1">
+      <w:start w:val="1"/>
+      <w:numFmt w:val="bullet"/>
+      <w:lvlText w:val=""/>
+      <w:lvlJc w:val="left"/>
+      <w:pPr>
+        <w:ind w:left="2160" w:hanging="360"/>
+      </w:pPr>
+      <w:rPr>
+        <w:rFonts w:ascii="Wingdings" w:hAnsi="Wingdings" w:hint="default"/>
+      </w:rPr>
+    </w:lvl>
+    <w:lvl w:ilvl="3" w:tplc="04090001" w:tentative="1">
+      <w:start w:val="1"/>
+      <w:numFmt w:val="bullet"/>
+      <w:lvlText w:val=""/>
+      <w:lvlJc w:val="left"/>
+      <w:pPr>
+        <w:ind w:left="2880" w:hanging="360"/>
+      </w:pPr>
+      <w:rPr>
+        <w:rFonts w:ascii="Symbol" w:hAnsi="Symbol" w:hint="default"/>
+      </w:rPr>
+    </w:lvl>
+    <w:lvl w:ilvl="4" w:tplc="04090003" w:tentative="1">
+      <w:start w:val="1"/>
+      <w:numFmt w:val="bullet"/>
+      <w:lvlText w:val="o"/>
+      <w:lvlJc w:val="left"/>
+      <w:pPr>
+        <w:ind w:left="3600" w:hanging="360"/>
+      </w:pPr>
+      <w:rPr>
+        <w:rFonts w:ascii="Courier New" w:hAnsi="Courier New" w:cs="Courier New" w:hint="default"/>
+      </w:rPr>
+    </w:lvl>
+    <w:lvl w:ilvl="5" w:tplc="04090005" w:tentative="1">
+      <w:start w:val="1"/>
+      <w:numFmt w:val="bullet"/>
+      <w:lvlText w:val=""/>
+      <w:lvlJc w:val="left"/>
+      <w:pPr>
+        <w:ind w:left="4320" w:hanging="360"/>
+      </w:pPr>
+      <w:rPr>
+        <w:rFonts w:ascii="Wingdings" w:hAnsi="Wingdings" w:hint="default"/>
+      </w:rPr>
+    </w:lvl>
+    <w:lvl w:ilvl="6" w:tplc="04090001" w:tentative="1">
+      <w:start w:val="1"/>
+      <w:numFmt w:val="bullet"/>
+      <w:lvlText w:val=""/>
+      <w:lvlJc w:val="left"/>
+      <w:pPr>
+        <w:ind w:left="5040" w:hanging="360"/>
+      </w:pPr>
+      <w:rPr>
+        <w:rFonts w:ascii="Symbol" w:hAnsi="Symbol" w:hint="default"/>
+      </w:rPr>
+    </w:lvl>
+    <w:lvl w:ilvl="7" w:tplc="04090003" w:tentative="1">
+      <w:start w:val="1"/>
+      <w:numFmt w:val="bullet"/>
+      <w:lvlText w:val="o"/>
+      <w:lvlJc w:val="left"/>
+      <w:pPr>
+        <w:ind w:left="5760" w:hanging="360"/>
+      </w:pPr>
+      <w:rPr>
+        <w:rFonts w:ascii="Courier New" w:hAnsi="Courier New" w:cs="Courier New" w:hint="default"/>
+      </w:rPr>
+    </w:lvl>
+    <w:lvl w:ilvl="8" w:tplc="04090005" w:tentative="1">
+      <w:start w:val="1"/>
+      <w:numFmt w:val="bullet"/>
+      <w:lvlText w:val=""/>
+      <w:lvlJc w:val="left"/>
+      <w:pPr>
+        <w:ind w:left="6480" w:hanging="360"/>
+      </w:pPr>
+      <w:rPr>
+        <w:rFonts w:ascii="Wingdings" w:hAnsi="Wingdings" w:hint="default"/>
+      </w:rPr>
+    </w:lvl>
+  </w:abstractNum>
+  <w:abstractNum w:abstractNumId="2">
+    <w:nsid w:val="76B84EF1"/>
+    <w:multiLevelType w:val="hybridMultilevel"/>
+    <w:tmpl w:val="6DD2AC58"/>
+    <w:lvl w:ilvl="0" w:tplc="04090001">
+      <w:start w:val="1"/>
+      <w:numFmt w:val="bullet"/>
+      <w:lvlText w:val=""/>
+      <w:lvlJc w:val="left"/>
+      <w:pPr>
+        <w:ind w:left="720" w:hanging="360"/>
+      </w:pPr>
+      <w:rPr>
+        <w:rFonts w:ascii="Symbol" w:hAnsi="Symbol" w:hint="default"/>
+      </w:rPr>
+    </w:lvl>
+    <w:lvl w:ilvl="1" w:tplc="04090003" w:tentative="1">
+      <w:start w:val="1"/>
+      <w:numFmt w:val="bullet"/>
+      <w:lvlText w:val="o"/>
+      <w:lvlJc w:val="left"/>
+      <w:pPr>
+        <w:ind w:left="1440" w:hanging="360"/>
+      </w:pPr>
+      <w:rPr>
+        <w:rFonts w:ascii="Courier New" w:hAnsi="Courier New" w:cs="Courier New" w:hint="default"/>
+      </w:rPr>
+    </w:lvl>
+    <w:lvl w:ilvl="2" w:tplc="04090005" w:tentative="1">
+      <w:start w:val="1"/>
+      <w:numFmt w:val="bullet"/>
+      <w:lvlText w:val=""/>
+      <w:lvlJc w:val="left"/>
+      <w:pPr>
+        <w:ind w:left="2160" w:hanging="360"/>
+      </w:pPr>
+      <w:rPr>
+        <w:rFonts w:ascii="Wingdings" w:hAnsi="Wingdings" w:hint="default"/>
+      </w:rPr>
+    </w:lvl>
+    <w:lvl w:ilvl="3" w:tplc="04090001" w:tentative="1">
+      <w:start w:val="1"/>
+      <w:numFmt w:val="bullet"/>
+      <w:lvlText w:val=""/>
+      <w:lvlJc w:val="left"/>
+      <w:pPr>
+        <w:ind w:left="2880" w:hanging="360"/>
+      </w:pPr>
+      <w:rPr>
+        <w:rFonts w:ascii="Symbol" w:hAnsi="Symbol" w:hint="default"/>
+      </w:rPr>
+    </w:lvl>
+    <w:lvl w:ilvl="4" w:tplc="04090003" w:tentative="1">
+      <w:start w:val="1"/>
+      <w:numFmt w:val="bullet"/>
+      <w:lvlText w:val="o"/>
+      <w:lvlJc w:val="left"/>
+      <w:pPr>
+        <w:ind w:left="3600" w:hanging="360"/>
+      </w:pPr>
+      <w:rPr>
+        <w:rFonts w:ascii="Courier New" w:hAnsi="Courier New" w:cs="Courier New" w:hint="default"/>
+      </w:rPr>
+    </w:lvl>
+    <w:lvl w:ilvl="5" w:tplc="04090005" w:tentative="1">
+      <w:start w:val="1"/>
+      <w:numFmt w:val="bullet"/>
+      <w:lvlText w:val=""/>
+      <w:lvlJc w:val="left"/>
+      <w:pPr>
+        <w:ind w:left="4320" w:hanging="360"/>
+      </w:pPr>
+      <w:rPr>
+        <w:rFonts w:ascii="Wingdings" w:hAnsi="Wingdings" w:hint="default"/>
+      </w:rPr>
+    </w:lvl>
+    <w:lvl w:ilvl="6" w:tplc="04090001" w:tentative="1">
+      <w:start w:val="1"/>
+      <w:numFmt w:val="bullet"/>
+      <w:lvlText w:val=""/>
+      <w:lvlJc w:val="left"/>
+      <w:pPr>
+        <w:ind w:left="5040" w:hanging="360"/>
+      </w:pPr>
+      <w:rPr>
+        <w:rFonts w:ascii="Symbol" w:hAnsi="Symbol" w:hint="default"/>
+      </w:rPr>
+    </w:lvl>
+    <w:lvl w:ilvl="7" w:tplc="04090003" w:tentative="1">
+      <w:start w:val="1"/>
+      <w:numFmt w:val="bullet"/>
+      <w:lvlText w:val="o"/>
+      <w:lvlJc w:val="left"/>
+      <w:pPr>
+        <w:ind w:left="5760" w:hanging="360"/>
+      </w:pPr>
+      <w:rPr>
+        <w:rFonts w:ascii="Courier New" w:hAnsi="Courier New" w:cs="Courier New" w:hint="default"/>
+      </w:rPr>
+    </w:lvl>
+    <w:lvl w:ilvl="8" w:tplc="04090005" w:tentative="1">
+      <w:start w:val="1"/>
+      <w:numFmt w:val="bullet"/>
+      <w:lvlText w:val=""/>
+      <w:lvlJc w:val="left"/>
+      <w:pPr>
+        <w:ind w:left="6480" w:hanging="360"/>
+      </w:pPr>
+      <w:rPr>
+        <w:rFonts w:ascii="Wingdings" w:hAnsi="Wingdings" w:hint="default"/>
+      </w:rPr>
+    </w:lvl>
+  </w:abstractNum>
+  <w:num w:numId="1">
+    <w:abstractNumId w:val="1"/>
+  </w:num>
+  <w:num w:numId="2">
+    <w:abstractNumId w:val="2"/>
+  </w:num>
+  <w:num w:numId="3">
+    <w:abstractNumId w:val="0"/>
+  </w:num>
+</w:numbering>
 </file>
 
 <file path=word/styles.xml><?xml version="1.0" encoding="utf-8"?>
@@ -505,6 +1199,17 @@
     <w:semiHidden/>
     <w:unhideWhenUsed/>
   </w:style>
+  <w:style w:type="paragraph" w:styleId="ListParagraph">
+    <w:name w:val="List Paragraph"/>
+    <w:basedOn w:val="Normal"/>
+    <w:uiPriority w:val="34"/>
+    <w:qFormat/>
+    <w:rsid w:val="000F4597"/>
+    <w:pPr>
+      <w:ind w:left="720"/>
+      <w:contextualSpacing/>
+    </w:pPr>
+  </w:style>
 </w:styles>
 </file>
 
@@ -694,6 +1399,17 @@
     <w:uiPriority w:val="99"/>
     <w:semiHidden/>
     <w:unhideWhenUsed/>
+  </w:style>
+  <w:style w:type="paragraph" w:styleId="ListParagraph">
+    <w:name w:val="List Paragraph"/>
+    <w:basedOn w:val="Normal"/>
+    <w:uiPriority w:val="34"/>
+    <w:qFormat/>
+    <w:rsid w:val="000F4597"/>
+    <w:pPr>
+      <w:ind w:left="720"/>
+      <w:contextualSpacing/>
+    </w:pPr>
   </w:style>
 </w:styles>
 </file>

</xml_diff>

<commit_message>
Added Asynchronous Data Capture
</commit_message>
<xml_diff>
--- a/TrainingDocuments/REDCap Training Protocol.docx
+++ b/TrainingDocuments/REDCap Training Protocol.docx
@@ -537,26 +537,34 @@
       <w:r>
         <w:t>Use of the API</w:t>
       </w:r>
+    </w:p>
+    <w:p>
+      <w:pPr>
+        <w:pStyle w:val="ListParagraph"/>
+        <w:numPr>
+          <w:ilvl w:val="0"/>
+          <w:numId w:val="3"/>
+        </w:numPr>
+        <w:spacing w:after="0" w:line="240" w:lineRule="auto"/>
+      </w:pPr>
+      <w:r>
+        <w:t>Discussion on REDCap Plugins</w:t>
+      </w:r>
+    </w:p>
+    <w:p>
+      <w:pPr>
+        <w:pStyle w:val="ListParagraph"/>
+        <w:numPr>
+          <w:ilvl w:val="0"/>
+          <w:numId w:val="3"/>
+        </w:numPr>
+        <w:spacing w:after="0" w:line="240" w:lineRule="auto"/>
+      </w:pPr>
+      <w:r>
+        <w:t>Asynchronous Data Capture Using REDCap</w:t>
+      </w:r>
       <w:bookmarkStart w:id="0" w:name="_GoBack"/>
       <w:bookmarkEnd w:id="0"/>
-    </w:p>
-    <w:p>
-      <w:pPr>
-        <w:pStyle w:val="ListParagraph"/>
-        <w:numPr>
-          <w:ilvl w:val="0"/>
-          <w:numId w:val="3"/>
-        </w:numPr>
-        <w:spacing w:after="0" w:line="240" w:lineRule="auto"/>
-      </w:pPr>
-      <w:r>
-        <w:t>Discussion on REDCap Plugins</w:t>
-      </w:r>
-    </w:p>
-    <w:p>
-      <w:pPr>
-        <w:spacing w:after="0" w:line="240" w:lineRule="auto"/>
-      </w:pPr>
     </w:p>
     <w:p>
       <w:pPr>

</xml_diff>

<commit_message>
Updating REDCap 101 and 201 training
</commit_message>
<xml_diff>
--- a/TrainingDocuments/REDCap Training Protocol.docx
+++ b/TrainingDocuments/REDCap Training Protocol.docx
@@ -178,6 +178,19 @@
         <w:spacing w:after="0" w:line="240" w:lineRule="auto"/>
       </w:pPr>
       <w:r>
+        <w:t>Navigating the Project menu (Data Entry)</w:t>
+      </w:r>
+    </w:p>
+    <w:p>
+      <w:pPr>
+        <w:pStyle w:val="ListParagraph"/>
+        <w:numPr>
+          <w:ilvl w:val="0"/>
+          <w:numId w:val="1"/>
+        </w:numPr>
+        <w:spacing w:after="0" w:line="240" w:lineRule="auto"/>
+      </w:pPr>
+      <w:r>
         <w:t>REDCap’s Data Collection Instruments</w:t>
       </w:r>
     </w:p>
@@ -283,18 +296,54 @@
         <w:t xml:space="preserve"> course</w:t>
       </w:r>
       <w:r>
-        <w:t xml:space="preserve"> content</w:t>
+        <w:t xml:space="preserve"> content will include:</w:t>
+      </w:r>
+    </w:p>
+    <w:p>
+      <w:pPr>
+        <w:spacing w:after="0" w:line="240" w:lineRule="auto"/>
+      </w:pPr>
+    </w:p>
+    <w:p>
+      <w:pPr>
+        <w:pStyle w:val="ListParagraph"/>
+        <w:numPr>
+          <w:ilvl w:val="0"/>
+          <w:numId w:val="2"/>
+        </w:numPr>
+        <w:spacing w:after="0" w:line="240" w:lineRule="auto"/>
+      </w:pPr>
+      <w:r>
+        <w:t>REDCap terminology</w:t>
+      </w:r>
+    </w:p>
+    <w:p>
+      <w:pPr>
+        <w:pStyle w:val="ListParagraph"/>
+        <w:numPr>
+          <w:ilvl w:val="0"/>
+          <w:numId w:val="2"/>
+        </w:numPr>
+        <w:spacing w:after="0" w:line="240" w:lineRule="auto"/>
+      </w:pPr>
+      <w:r>
+        <w:t>Creating a REDCap Project</w:t>
+      </w:r>
+    </w:p>
+    <w:p>
+      <w:pPr>
+        <w:pStyle w:val="ListParagraph"/>
+        <w:numPr>
+          <w:ilvl w:val="0"/>
+          <w:numId w:val="2"/>
+        </w:numPr>
+        <w:spacing w:after="0" w:line="240" w:lineRule="auto"/>
+      </w:pPr>
+      <w:r>
+        <w:t>Navigating the Project menu (Project Owner)</w:t>
       </w:r>
       <w:bookmarkStart w:id="0" w:name="_GoBack"/>
       <w:bookmarkEnd w:id="0"/>
-      <w:r>
-        <w:t xml:space="preserve"> will include:</w:t>
-      </w:r>
-    </w:p>
-    <w:p>
-      <w:pPr>
-        <w:spacing w:after="0" w:line="240" w:lineRule="auto"/>
-      </w:pPr>
     </w:p>
     <w:p>
       <w:pPr>
@@ -306,7 +355,7 @@
         <w:spacing w:after="0" w:line="240" w:lineRule="auto"/>
       </w:pPr>
       <w:r>
-        <w:t>REDCap terminology</w:t>
+        <w:t>Project Types</w:t>
       </w:r>
     </w:p>
     <w:p>
@@ -319,7 +368,7 @@
         <w:spacing w:after="0" w:line="240" w:lineRule="auto"/>
       </w:pPr>
       <w:r>
-        <w:t>Creating a REDCap Project</w:t>
+        <w:t>Longitudinal Projects</w:t>
       </w:r>
     </w:p>
     <w:p>
@@ -332,7 +381,7 @@
         <w:spacing w:after="0" w:line="240" w:lineRule="auto"/>
       </w:pPr>
       <w:r>
-        <w:t>Project Types</w:t>
+        <w:t>Data Collection Instruments</w:t>
       </w:r>
     </w:p>
     <w:p>
@@ -345,7 +394,7 @@
         <w:spacing w:after="0" w:line="240" w:lineRule="auto"/>
       </w:pPr>
       <w:r>
-        <w:t>Longitudinal Projects</w:t>
+        <w:t>Field Types</w:t>
       </w:r>
     </w:p>
     <w:p>
@@ -358,7 +407,7 @@
         <w:spacing w:after="0" w:line="240" w:lineRule="auto"/>
       </w:pPr>
       <w:r>
-        <w:t>Data Collection Instruments</w:t>
+        <w:t>Calculated Fields</w:t>
       </w:r>
     </w:p>
     <w:p>
@@ -371,7 +420,7 @@
         <w:spacing w:after="0" w:line="240" w:lineRule="auto"/>
       </w:pPr>
       <w:r>
-        <w:t>Field Types</w:t>
+        <w:t>Branching Logic</w:t>
       </w:r>
     </w:p>
     <w:p>
@@ -384,7 +433,7 @@
         <w:spacing w:after="0" w:line="240" w:lineRule="auto"/>
       </w:pPr>
       <w:r>
-        <w:t>Calculated Fields</w:t>
+        <w:t>User Rights</w:t>
       </w:r>
     </w:p>
     <w:p>
@@ -397,7 +446,7 @@
         <w:spacing w:after="0" w:line="240" w:lineRule="auto"/>
       </w:pPr>
       <w:r>
-        <w:t>Branching Logic</w:t>
+        <w:t>Data Access Groups</w:t>
       </w:r>
     </w:p>
     <w:p>
@@ -410,7 +459,7 @@
         <w:spacing w:after="0" w:line="240" w:lineRule="auto"/>
       </w:pPr>
       <w:r>
-        <w:t>User Rights</w:t>
+        <w:t>File Repository</w:t>
       </w:r>
     </w:p>
     <w:p>
@@ -423,32 +472,6 @@
         <w:spacing w:after="0" w:line="240" w:lineRule="auto"/>
       </w:pPr>
       <w:r>
-        <w:t>Data Access Groups</w:t>
-      </w:r>
-    </w:p>
-    <w:p>
-      <w:pPr>
-        <w:pStyle w:val="ListParagraph"/>
-        <w:numPr>
-          <w:ilvl w:val="0"/>
-          <w:numId w:val="2"/>
-        </w:numPr>
-        <w:spacing w:after="0" w:line="240" w:lineRule="auto"/>
-      </w:pPr>
-      <w:r>
-        <w:t>File Repository</w:t>
-      </w:r>
-    </w:p>
-    <w:p>
-      <w:pPr>
-        <w:pStyle w:val="ListParagraph"/>
-        <w:numPr>
-          <w:ilvl w:val="0"/>
-          <w:numId w:val="2"/>
-        </w:numPr>
-        <w:spacing w:after="0" w:line="240" w:lineRule="auto"/>
-      </w:pPr>
-      <w:r>
         <w:t>Data Export</w:t>
       </w:r>
     </w:p>
@@ -572,6 +595,7 @@
         <w:spacing w:after="0" w:line="240" w:lineRule="auto"/>
       </w:pPr>
       <w:r>
+        <w:lastRenderedPageBreak/>
         <w:t>Asynchronous Data Capture Using REDCap</w:t>
       </w:r>
     </w:p>

</xml_diff>

<commit_message>
Updating 101 and 201 manuals
</commit_message>
<xml_diff>
--- a/TrainingDocuments/REDCap Training Protocol.docx
+++ b/TrainingDocuments/REDCap Training Protocol.docx
@@ -217,6 +217,19 @@
         <w:spacing w:after="0" w:line="240" w:lineRule="auto"/>
       </w:pPr>
       <w:r>
+        <w:t>Record Status Dashboard</w:t>
+      </w:r>
+    </w:p>
+    <w:p>
+      <w:pPr>
+        <w:pStyle w:val="ListParagraph"/>
+        <w:numPr>
+          <w:ilvl w:val="0"/>
+          <w:numId w:val="1"/>
+        </w:numPr>
+        <w:spacing w:after="0" w:line="240" w:lineRule="auto"/>
+      </w:pPr>
+      <w:r>
         <w:t>Using REDCap’s Calendar Feature</w:t>
       </w:r>
     </w:p>
@@ -229,121 +242,108 @@
         </w:numPr>
         <w:spacing w:after="0" w:line="240" w:lineRule="auto"/>
       </w:pPr>
-      <w:r>
-        <w:t>Record Status Dashboard</w:t>
-      </w:r>
-    </w:p>
-    <w:p>
-      <w:pPr>
-        <w:pStyle w:val="ListParagraph"/>
-        <w:numPr>
-          <w:ilvl w:val="0"/>
-          <w:numId w:val="1"/>
-        </w:numPr>
-        <w:spacing w:after="0" w:line="240" w:lineRule="auto"/>
-      </w:pPr>
-      <w:r>
-        <w:t>Report Builder</w:t>
-      </w:r>
-    </w:p>
-    <w:p>
-      <w:pPr>
-        <w:spacing w:after="0" w:line="240" w:lineRule="auto"/>
-      </w:pPr>
-    </w:p>
-    <w:p>
-      <w:pPr>
-        <w:spacing w:after="0" w:line="240" w:lineRule="auto"/>
-      </w:pPr>
-      <w:r>
-        <w:rPr>
-          <w:b/>
-        </w:rPr>
-        <w:t>REDCap 201</w:t>
-      </w:r>
-      <w:r>
-        <w:rPr>
-          <w:b/>
-        </w:rPr>
-        <w:t xml:space="preserve"> (</w:t>
-      </w:r>
-      <w:r>
-        <w:rPr>
-          <w:b/>
-        </w:rPr>
-        <w:t xml:space="preserve">Monthly: </w:t>
-      </w:r>
-      <w:r>
-        <w:rPr>
-          <w:b/>
-        </w:rPr>
-        <w:t>2 hours)</w:t>
-      </w:r>
-    </w:p>
-    <w:p>
-      <w:pPr>
-        <w:spacing w:after="0" w:line="240" w:lineRule="auto"/>
-      </w:pPr>
-    </w:p>
-    <w:p>
-      <w:pPr>
-        <w:spacing w:after="0" w:line="240" w:lineRule="auto"/>
-      </w:pPr>
-      <w:r>
-        <w:t>REDCap 201 is the follow-up course for the 101 class.  This class is intended for research team personnel who will be designing and building REDCap projects.  The</w:t>
-      </w:r>
-      <w:r>
-        <w:t xml:space="preserve"> course</w:t>
-      </w:r>
-      <w:r>
-        <w:t xml:space="preserve"> content will include:</w:t>
-      </w:r>
-    </w:p>
-    <w:p>
-      <w:pPr>
-        <w:spacing w:after="0" w:line="240" w:lineRule="auto"/>
-      </w:pPr>
-    </w:p>
-    <w:p>
-      <w:pPr>
-        <w:pStyle w:val="ListParagraph"/>
-        <w:numPr>
-          <w:ilvl w:val="0"/>
-          <w:numId w:val="2"/>
-        </w:numPr>
-        <w:spacing w:after="0" w:line="240" w:lineRule="auto"/>
-      </w:pPr>
-      <w:r>
-        <w:t>REDCap terminology</w:t>
-      </w:r>
-    </w:p>
-    <w:p>
-      <w:pPr>
-        <w:pStyle w:val="ListParagraph"/>
-        <w:numPr>
-          <w:ilvl w:val="0"/>
-          <w:numId w:val="2"/>
-        </w:numPr>
-        <w:spacing w:after="0" w:line="240" w:lineRule="auto"/>
-      </w:pPr>
-      <w:r>
-        <w:t>Creating a REDCap Project</w:t>
-      </w:r>
-    </w:p>
-    <w:p>
-      <w:pPr>
-        <w:pStyle w:val="ListParagraph"/>
-        <w:numPr>
-          <w:ilvl w:val="0"/>
-          <w:numId w:val="2"/>
-        </w:numPr>
-        <w:spacing w:after="0" w:line="240" w:lineRule="auto"/>
-      </w:pPr>
-      <w:r>
-        <w:t>Navigating the Project menu (Project Owner)</w:t>
-      </w:r>
       <w:bookmarkStart w:id="0" w:name="_GoBack"/>
       <w:bookmarkEnd w:id="0"/>
+      <w:r>
+        <w:t>Report Builder</w:t>
+      </w:r>
+    </w:p>
+    <w:p>
+      <w:pPr>
+        <w:spacing w:after="0" w:line="240" w:lineRule="auto"/>
+      </w:pPr>
+    </w:p>
+    <w:p>
+      <w:pPr>
+        <w:spacing w:after="0" w:line="240" w:lineRule="auto"/>
+      </w:pPr>
+      <w:r>
+        <w:rPr>
+          <w:b/>
+        </w:rPr>
+        <w:t>REDCap 201</w:t>
+      </w:r>
+      <w:r>
+        <w:rPr>
+          <w:b/>
+        </w:rPr>
+        <w:t xml:space="preserve"> (</w:t>
+      </w:r>
+      <w:r>
+        <w:rPr>
+          <w:b/>
+        </w:rPr>
+        <w:t xml:space="preserve">Monthly: </w:t>
+      </w:r>
+      <w:r>
+        <w:rPr>
+          <w:b/>
+        </w:rPr>
+        <w:t>2 hours)</w:t>
+      </w:r>
+    </w:p>
+    <w:p>
+      <w:pPr>
+        <w:spacing w:after="0" w:line="240" w:lineRule="auto"/>
+      </w:pPr>
+    </w:p>
+    <w:p>
+      <w:pPr>
+        <w:spacing w:after="0" w:line="240" w:lineRule="auto"/>
+      </w:pPr>
+      <w:r>
+        <w:t>REDCap 201 is the follow-up course for the 101 class.  This class is intended for research team personnel who will be designing and building REDCap projects.  The</w:t>
+      </w:r>
+      <w:r>
+        <w:t xml:space="preserve"> course</w:t>
+      </w:r>
+      <w:r>
+        <w:t xml:space="preserve"> content will include:</w:t>
+      </w:r>
+    </w:p>
+    <w:p>
+      <w:pPr>
+        <w:spacing w:after="0" w:line="240" w:lineRule="auto"/>
+      </w:pPr>
+    </w:p>
+    <w:p>
+      <w:pPr>
+        <w:pStyle w:val="ListParagraph"/>
+        <w:numPr>
+          <w:ilvl w:val="0"/>
+          <w:numId w:val="2"/>
+        </w:numPr>
+        <w:spacing w:after="0" w:line="240" w:lineRule="auto"/>
+      </w:pPr>
+      <w:r>
+        <w:t>REDCap terminology</w:t>
+      </w:r>
+    </w:p>
+    <w:p>
+      <w:pPr>
+        <w:pStyle w:val="ListParagraph"/>
+        <w:numPr>
+          <w:ilvl w:val="0"/>
+          <w:numId w:val="2"/>
+        </w:numPr>
+        <w:spacing w:after="0" w:line="240" w:lineRule="auto"/>
+      </w:pPr>
+      <w:r>
+        <w:t>Creating a REDCap Project</w:t>
+      </w:r>
+    </w:p>
+    <w:p>
+      <w:pPr>
+        <w:pStyle w:val="ListParagraph"/>
+        <w:numPr>
+          <w:ilvl w:val="0"/>
+          <w:numId w:val="2"/>
+        </w:numPr>
+        <w:spacing w:after="0" w:line="240" w:lineRule="auto"/>
+      </w:pPr>
+      <w:r>
+        <w:t>Navigating the Project menu (Project Owner)</w:t>
+      </w:r>
     </w:p>
     <w:p>
       <w:pPr>

</xml_diff>

<commit_message>
More training manual updates
</commit_message>
<xml_diff>
--- a/TrainingDocuments/REDCap Training Protocol.docx
+++ b/TrainingDocuments/REDCap Training Protocol.docx
@@ -242,26 +242,266 @@
         </w:numPr>
         <w:spacing w:after="0" w:line="240" w:lineRule="auto"/>
       </w:pPr>
+      <w:r>
+        <w:t>Report Builder</w:t>
+      </w:r>
+    </w:p>
+    <w:p>
+      <w:pPr>
+        <w:spacing w:after="0" w:line="240" w:lineRule="auto"/>
+      </w:pPr>
+    </w:p>
+    <w:p>
+      <w:pPr>
+        <w:spacing w:after="0" w:line="240" w:lineRule="auto"/>
+      </w:pPr>
+      <w:r>
+        <w:rPr>
+          <w:b/>
+        </w:rPr>
+        <w:t>REDCap 201</w:t>
+      </w:r>
+      <w:r>
+        <w:rPr>
+          <w:b/>
+        </w:rPr>
+        <w:t xml:space="preserve"> (</w:t>
+      </w:r>
+      <w:r>
+        <w:rPr>
+          <w:b/>
+        </w:rPr>
+        <w:t xml:space="preserve">Monthly: </w:t>
+      </w:r>
+      <w:r>
+        <w:rPr>
+          <w:b/>
+        </w:rPr>
+        <w:t>2 hours)</w:t>
+      </w:r>
+    </w:p>
+    <w:p>
+      <w:pPr>
+        <w:spacing w:after="0" w:line="240" w:lineRule="auto"/>
+      </w:pPr>
+    </w:p>
+    <w:p>
+      <w:pPr>
+        <w:spacing w:after="0" w:line="240" w:lineRule="auto"/>
+      </w:pPr>
+      <w:r>
+        <w:t>REDCap 201 is the follow-up course for the 101 class.  This class is intended for research team personnel who will be designing and building REDCap projects.  The</w:t>
+      </w:r>
+      <w:r>
+        <w:t xml:space="preserve"> course</w:t>
+      </w:r>
+      <w:r>
+        <w:t xml:space="preserve"> content will include:</w:t>
+      </w:r>
+    </w:p>
+    <w:p>
+      <w:pPr>
+        <w:spacing w:after="0" w:line="240" w:lineRule="auto"/>
+      </w:pPr>
+    </w:p>
+    <w:p>
+      <w:pPr>
+        <w:pStyle w:val="ListParagraph"/>
+        <w:numPr>
+          <w:ilvl w:val="0"/>
+          <w:numId w:val="2"/>
+        </w:numPr>
+        <w:spacing w:after="0" w:line="240" w:lineRule="auto"/>
+      </w:pPr>
+      <w:r>
+        <w:t>REDCap terminology</w:t>
+      </w:r>
+    </w:p>
+    <w:p>
+      <w:pPr>
+        <w:pStyle w:val="ListParagraph"/>
+        <w:numPr>
+          <w:ilvl w:val="0"/>
+          <w:numId w:val="2"/>
+        </w:numPr>
+        <w:spacing w:after="0" w:line="240" w:lineRule="auto"/>
+      </w:pPr>
+      <w:r>
+        <w:t>Creating a REDCap Project</w:t>
+      </w:r>
+    </w:p>
+    <w:p>
+      <w:pPr>
+        <w:pStyle w:val="ListParagraph"/>
+        <w:numPr>
+          <w:ilvl w:val="0"/>
+          <w:numId w:val="2"/>
+        </w:numPr>
+        <w:spacing w:after="0" w:line="240" w:lineRule="auto"/>
+      </w:pPr>
+      <w:r>
+        <w:t>Navigating the Project menu (Project Owner)</w:t>
+      </w:r>
+    </w:p>
+    <w:p>
+      <w:pPr>
+        <w:pStyle w:val="ListParagraph"/>
+        <w:numPr>
+          <w:ilvl w:val="0"/>
+          <w:numId w:val="2"/>
+        </w:numPr>
+        <w:spacing w:after="0" w:line="240" w:lineRule="auto"/>
+      </w:pPr>
+      <w:r>
+        <w:t>Building a Project</w:t>
+      </w:r>
       <w:bookmarkStart w:id="0" w:name="_GoBack"/>
       <w:bookmarkEnd w:id="0"/>
-      <w:r>
-        <w:t>Report Builder</w:t>
-      </w:r>
-    </w:p>
-    <w:p>
-      <w:pPr>
-        <w:spacing w:after="0" w:line="240" w:lineRule="auto"/>
-      </w:pPr>
-    </w:p>
-    <w:p>
-      <w:pPr>
-        <w:spacing w:after="0" w:line="240" w:lineRule="auto"/>
-      </w:pPr>
-      <w:r>
-        <w:rPr>
-          <w:b/>
-        </w:rPr>
-        <w:t>REDCap 201</w:t>
+    </w:p>
+    <w:p>
+      <w:pPr>
+        <w:pStyle w:val="ListParagraph"/>
+        <w:numPr>
+          <w:ilvl w:val="0"/>
+          <w:numId w:val="2"/>
+        </w:numPr>
+        <w:spacing w:after="0" w:line="240" w:lineRule="auto"/>
+      </w:pPr>
+      <w:r>
+        <w:t>Project Types</w:t>
+      </w:r>
+    </w:p>
+    <w:p>
+      <w:pPr>
+        <w:pStyle w:val="ListParagraph"/>
+        <w:numPr>
+          <w:ilvl w:val="0"/>
+          <w:numId w:val="2"/>
+        </w:numPr>
+        <w:spacing w:after="0" w:line="240" w:lineRule="auto"/>
+      </w:pPr>
+      <w:r>
+        <w:t>Longitudinal Projects</w:t>
+      </w:r>
+    </w:p>
+    <w:p>
+      <w:pPr>
+        <w:pStyle w:val="ListParagraph"/>
+        <w:numPr>
+          <w:ilvl w:val="0"/>
+          <w:numId w:val="2"/>
+        </w:numPr>
+        <w:spacing w:after="0" w:line="240" w:lineRule="auto"/>
+      </w:pPr>
+      <w:r>
+        <w:t>Data Collection Instruments</w:t>
+      </w:r>
+    </w:p>
+    <w:p>
+      <w:pPr>
+        <w:pStyle w:val="ListParagraph"/>
+        <w:numPr>
+          <w:ilvl w:val="0"/>
+          <w:numId w:val="2"/>
+        </w:numPr>
+        <w:spacing w:after="0" w:line="240" w:lineRule="auto"/>
+      </w:pPr>
+      <w:r>
+        <w:t>Field Types</w:t>
+      </w:r>
+    </w:p>
+    <w:p>
+      <w:pPr>
+        <w:pStyle w:val="ListParagraph"/>
+        <w:numPr>
+          <w:ilvl w:val="0"/>
+          <w:numId w:val="2"/>
+        </w:numPr>
+        <w:spacing w:after="0" w:line="240" w:lineRule="auto"/>
+      </w:pPr>
+      <w:r>
+        <w:t>Calculated Fields</w:t>
+      </w:r>
+    </w:p>
+    <w:p>
+      <w:pPr>
+        <w:pStyle w:val="ListParagraph"/>
+        <w:numPr>
+          <w:ilvl w:val="0"/>
+          <w:numId w:val="2"/>
+        </w:numPr>
+        <w:spacing w:after="0" w:line="240" w:lineRule="auto"/>
+      </w:pPr>
+      <w:r>
+        <w:t>Branching Logic</w:t>
+      </w:r>
+    </w:p>
+    <w:p>
+      <w:pPr>
+        <w:pStyle w:val="ListParagraph"/>
+        <w:numPr>
+          <w:ilvl w:val="0"/>
+          <w:numId w:val="2"/>
+        </w:numPr>
+        <w:spacing w:after="0" w:line="240" w:lineRule="auto"/>
+      </w:pPr>
+      <w:r>
+        <w:t>User Rights</w:t>
+      </w:r>
+    </w:p>
+    <w:p>
+      <w:pPr>
+        <w:pStyle w:val="ListParagraph"/>
+        <w:numPr>
+          <w:ilvl w:val="0"/>
+          <w:numId w:val="2"/>
+        </w:numPr>
+        <w:spacing w:after="0" w:line="240" w:lineRule="auto"/>
+      </w:pPr>
+      <w:r>
+        <w:t>Data Access Groups</w:t>
+      </w:r>
+    </w:p>
+    <w:p>
+      <w:pPr>
+        <w:pStyle w:val="ListParagraph"/>
+        <w:numPr>
+          <w:ilvl w:val="0"/>
+          <w:numId w:val="2"/>
+        </w:numPr>
+        <w:spacing w:after="0" w:line="240" w:lineRule="auto"/>
+      </w:pPr>
+      <w:r>
+        <w:t>File Repository</w:t>
+      </w:r>
+    </w:p>
+    <w:p>
+      <w:pPr>
+        <w:pStyle w:val="ListParagraph"/>
+        <w:numPr>
+          <w:ilvl w:val="0"/>
+          <w:numId w:val="2"/>
+        </w:numPr>
+        <w:spacing w:after="0" w:line="240" w:lineRule="auto"/>
+      </w:pPr>
+      <w:r>
+        <w:t>Data Export</w:t>
+      </w:r>
+    </w:p>
+    <w:p>
+      <w:pPr>
+        <w:spacing w:after="0" w:line="240" w:lineRule="auto"/>
+      </w:pPr>
+    </w:p>
+    <w:p>
+      <w:pPr>
+        <w:spacing w:after="0" w:line="240" w:lineRule="auto"/>
+      </w:pPr>
+      <w:r>
+        <w:rPr>
+          <w:b/>
+        </w:rPr>
+        <w:t>REDCap 301</w:t>
       </w:r>
       <w:r>
         <w:rPr>
@@ -273,7 +513,7 @@
         <w:rPr>
           <w:b/>
         </w:rPr>
-        <w:t xml:space="preserve">Monthly: </w:t>
+        <w:t xml:space="preserve">As needed: </w:t>
       </w:r>
       <w:r>
         <w:rPr>
@@ -292,233 +532,6 @@
         <w:spacing w:after="0" w:line="240" w:lineRule="auto"/>
       </w:pPr>
       <w:r>
-        <w:t>REDCap 201 is the follow-up course for the 101 class.  This class is intended for research team personnel who will be designing and building REDCap projects.  The</w:t>
-      </w:r>
-      <w:r>
-        <w:t xml:space="preserve"> course</w:t>
-      </w:r>
-      <w:r>
-        <w:t xml:space="preserve"> content will include:</w:t>
-      </w:r>
-    </w:p>
-    <w:p>
-      <w:pPr>
-        <w:spacing w:after="0" w:line="240" w:lineRule="auto"/>
-      </w:pPr>
-    </w:p>
-    <w:p>
-      <w:pPr>
-        <w:pStyle w:val="ListParagraph"/>
-        <w:numPr>
-          <w:ilvl w:val="0"/>
-          <w:numId w:val="2"/>
-        </w:numPr>
-        <w:spacing w:after="0" w:line="240" w:lineRule="auto"/>
-      </w:pPr>
-      <w:r>
-        <w:t>REDCap terminology</w:t>
-      </w:r>
-    </w:p>
-    <w:p>
-      <w:pPr>
-        <w:pStyle w:val="ListParagraph"/>
-        <w:numPr>
-          <w:ilvl w:val="0"/>
-          <w:numId w:val="2"/>
-        </w:numPr>
-        <w:spacing w:after="0" w:line="240" w:lineRule="auto"/>
-      </w:pPr>
-      <w:r>
-        <w:t>Creating a REDCap Project</w:t>
-      </w:r>
-    </w:p>
-    <w:p>
-      <w:pPr>
-        <w:pStyle w:val="ListParagraph"/>
-        <w:numPr>
-          <w:ilvl w:val="0"/>
-          <w:numId w:val="2"/>
-        </w:numPr>
-        <w:spacing w:after="0" w:line="240" w:lineRule="auto"/>
-      </w:pPr>
-      <w:r>
-        <w:t>Navigating the Project menu (Project Owner)</w:t>
-      </w:r>
-    </w:p>
-    <w:p>
-      <w:pPr>
-        <w:pStyle w:val="ListParagraph"/>
-        <w:numPr>
-          <w:ilvl w:val="0"/>
-          <w:numId w:val="2"/>
-        </w:numPr>
-        <w:spacing w:after="0" w:line="240" w:lineRule="auto"/>
-      </w:pPr>
-      <w:r>
-        <w:t>Project Types</w:t>
-      </w:r>
-    </w:p>
-    <w:p>
-      <w:pPr>
-        <w:pStyle w:val="ListParagraph"/>
-        <w:numPr>
-          <w:ilvl w:val="0"/>
-          <w:numId w:val="2"/>
-        </w:numPr>
-        <w:spacing w:after="0" w:line="240" w:lineRule="auto"/>
-      </w:pPr>
-      <w:r>
-        <w:t>Longitudinal Projects</w:t>
-      </w:r>
-    </w:p>
-    <w:p>
-      <w:pPr>
-        <w:pStyle w:val="ListParagraph"/>
-        <w:numPr>
-          <w:ilvl w:val="0"/>
-          <w:numId w:val="2"/>
-        </w:numPr>
-        <w:spacing w:after="0" w:line="240" w:lineRule="auto"/>
-      </w:pPr>
-      <w:r>
-        <w:t>Data Collection Instruments</w:t>
-      </w:r>
-    </w:p>
-    <w:p>
-      <w:pPr>
-        <w:pStyle w:val="ListParagraph"/>
-        <w:numPr>
-          <w:ilvl w:val="0"/>
-          <w:numId w:val="2"/>
-        </w:numPr>
-        <w:spacing w:after="0" w:line="240" w:lineRule="auto"/>
-      </w:pPr>
-      <w:r>
-        <w:t>Field Types</w:t>
-      </w:r>
-    </w:p>
-    <w:p>
-      <w:pPr>
-        <w:pStyle w:val="ListParagraph"/>
-        <w:numPr>
-          <w:ilvl w:val="0"/>
-          <w:numId w:val="2"/>
-        </w:numPr>
-        <w:spacing w:after="0" w:line="240" w:lineRule="auto"/>
-      </w:pPr>
-      <w:r>
-        <w:t>Calculated Fields</w:t>
-      </w:r>
-    </w:p>
-    <w:p>
-      <w:pPr>
-        <w:pStyle w:val="ListParagraph"/>
-        <w:numPr>
-          <w:ilvl w:val="0"/>
-          <w:numId w:val="2"/>
-        </w:numPr>
-        <w:spacing w:after="0" w:line="240" w:lineRule="auto"/>
-      </w:pPr>
-      <w:r>
-        <w:t>Branching Logic</w:t>
-      </w:r>
-    </w:p>
-    <w:p>
-      <w:pPr>
-        <w:pStyle w:val="ListParagraph"/>
-        <w:numPr>
-          <w:ilvl w:val="0"/>
-          <w:numId w:val="2"/>
-        </w:numPr>
-        <w:spacing w:after="0" w:line="240" w:lineRule="auto"/>
-      </w:pPr>
-      <w:r>
-        <w:t>User Rights</w:t>
-      </w:r>
-    </w:p>
-    <w:p>
-      <w:pPr>
-        <w:pStyle w:val="ListParagraph"/>
-        <w:numPr>
-          <w:ilvl w:val="0"/>
-          <w:numId w:val="2"/>
-        </w:numPr>
-        <w:spacing w:after="0" w:line="240" w:lineRule="auto"/>
-      </w:pPr>
-      <w:r>
-        <w:t>Data Access Groups</w:t>
-      </w:r>
-    </w:p>
-    <w:p>
-      <w:pPr>
-        <w:pStyle w:val="ListParagraph"/>
-        <w:numPr>
-          <w:ilvl w:val="0"/>
-          <w:numId w:val="2"/>
-        </w:numPr>
-        <w:spacing w:after="0" w:line="240" w:lineRule="auto"/>
-      </w:pPr>
-      <w:r>
-        <w:t>File Repository</w:t>
-      </w:r>
-    </w:p>
-    <w:p>
-      <w:pPr>
-        <w:pStyle w:val="ListParagraph"/>
-        <w:numPr>
-          <w:ilvl w:val="0"/>
-          <w:numId w:val="2"/>
-        </w:numPr>
-        <w:spacing w:after="0" w:line="240" w:lineRule="auto"/>
-      </w:pPr>
-      <w:r>
-        <w:t>Data Export</w:t>
-      </w:r>
-    </w:p>
-    <w:p>
-      <w:pPr>
-        <w:spacing w:after="0" w:line="240" w:lineRule="auto"/>
-      </w:pPr>
-    </w:p>
-    <w:p>
-      <w:pPr>
-        <w:spacing w:after="0" w:line="240" w:lineRule="auto"/>
-      </w:pPr>
-      <w:r>
-        <w:rPr>
-          <w:b/>
-        </w:rPr>
-        <w:t>REDCap 301</w:t>
-      </w:r>
-      <w:r>
-        <w:rPr>
-          <w:b/>
-        </w:rPr>
-        <w:t xml:space="preserve"> (</w:t>
-      </w:r>
-      <w:r>
-        <w:rPr>
-          <w:b/>
-        </w:rPr>
-        <w:t xml:space="preserve">As needed: </w:t>
-      </w:r>
-      <w:r>
-        <w:rPr>
-          <w:b/>
-        </w:rPr>
-        <w:t>2 hours)</w:t>
-      </w:r>
-    </w:p>
-    <w:p>
-      <w:pPr>
-        <w:spacing w:after="0" w:line="240" w:lineRule="auto"/>
-      </w:pPr>
-    </w:p>
-    <w:p>
-      <w:pPr>
-        <w:spacing w:after="0" w:line="240" w:lineRule="auto"/>
-      </w:pPr>
-      <w:r>
         <w:t>The 301 course is the capstone course for a REDCap user.  The audience for this class is for advanced users who have experience in bioinformatics and programming.  The course content will include:</w:t>
       </w:r>
     </w:p>
@@ -582,6 +595,7 @@
         <w:spacing w:after="0" w:line="240" w:lineRule="auto"/>
       </w:pPr>
       <w:r>
+        <w:lastRenderedPageBreak/>
         <w:t>Discussion on REDCap Plugins</w:t>
       </w:r>
     </w:p>
@@ -595,7 +609,6 @@
         <w:spacing w:after="0" w:line="240" w:lineRule="auto"/>
       </w:pPr>
       <w:r>
-        <w:lastRenderedPageBreak/>
         <w:t>Asynchronous Data Capture Using REDCap</w:t>
       </w:r>
     </w:p>

</xml_diff>